<commit_message>
Backup before timer changes
</commit_message>
<xml_diff>
--- a/Hovedopgave_ratemydebate_rasmus_hojte_dat12y.docx
+++ b/Hovedopgave_ratemydebate_rasmus_hojte_dat12y.docx
@@ -5391,7 +5391,7 @@
           <v:shape id="_x0000_i1025" type="#_x0000_t75" style="width:482.25pt;height:398.25pt" o:ole="">
             <v:imagedata r:id="rId12" o:title=""/>
           </v:shape>
-          <o:OLEObject Type="Embed" ProgID="Word.OpenDocumentText.12" ShapeID="_x0000_i1025" DrawAspect="Content" ObjectID="_1479500393" r:id="rId13"/>
+          <o:OLEObject Type="Embed" ProgID="Word.OpenDocumentText.12" ShapeID="_x0000_i1025" DrawAspect="Content" ObjectID="_1479547106" r:id="rId13"/>
         </w:object>
       </w:r>
     </w:p>
@@ -5417,7 +5417,7 @@
           <v:shape id="_x0000_i1026" type="#_x0000_t75" style="width:481.5pt;height:373.5pt" o:ole="">
             <v:imagedata r:id="rId14" o:title=""/>
           </v:shape>
-          <o:OLEObject Type="Embed" ProgID="Word.OpenDocumentText.12" ShapeID="_x0000_i1026" DrawAspect="Content" ObjectID="_1479500394" r:id="rId15"/>
+          <o:OLEObject Type="Embed" ProgID="Word.OpenDocumentText.12" ShapeID="_x0000_i1026" DrawAspect="Content" ObjectID="_1479547107" r:id="rId15"/>
         </w:object>
       </w:r>
     </w:p>
@@ -5574,7 +5574,7 @@
           <v:shape id="_x0000_i1027" type="#_x0000_t75" style="width:498.75pt;height:167.25pt" o:ole="">
             <v:imagedata r:id="rId16" o:title=""/>
           </v:shape>
-          <o:OLEObject Type="Embed" ProgID="Word.OpenDocumentText.12" ShapeID="_x0000_i1027" DrawAspect="Content" ObjectID="_1479500395" r:id="rId17"/>
+          <o:OLEObject Type="Embed" ProgID="Word.OpenDocumentText.12" ShapeID="_x0000_i1027" DrawAspect="Content" ObjectID="_1479547108" r:id="rId17"/>
         </w:object>
       </w:r>
       <w:r>
@@ -7159,7 +7159,7 @@
           <v:shape id="_x0000_i1028" type="#_x0000_t75" style="width:482.25pt;height:153.75pt" o:ole="">
             <v:imagedata r:id="rId18" o:title=""/>
           </v:shape>
-          <o:OLEObject Type="Embed" ProgID="Word.OpenDocumentText.12" ShapeID="_x0000_i1028" DrawAspect="Content" ObjectID="_1479500396" r:id="rId19"/>
+          <o:OLEObject Type="Embed" ProgID="Word.OpenDocumentText.12" ShapeID="_x0000_i1028" DrawAspect="Content" ObjectID="_1479547109" r:id="rId19"/>
         </w:object>
       </w:r>
     </w:p>
@@ -8114,6 +8114,66 @@
           <w:lang w:val="en-US"/>
         </w:rPr>
       </w:pPr>
+      <w:r>
+        <w:rPr>
+          <w:rFonts w:ascii="Consolas" w:hAnsi="Consolas" w:cs="Consolas"/>
+          <w:color w:val="2B91AF"/>
+          <w:sz w:val="19"/>
+          <w:szCs w:val="19"/>
+          <w:highlight w:val="white"/>
+        </w:rPr>
+        <w:t>DebateUser</w:t>
+      </w:r>
+      <w:r>
+        <w:rPr>
+          <w:rFonts w:ascii="Consolas" w:hAnsi="Consolas" w:cs="Consolas"/>
+          <w:color w:val="000000"/>
+          <w:sz w:val="19"/>
+          <w:szCs w:val="19"/>
+          <w:highlight w:val="white"/>
+        </w:rPr>
+        <w:t xml:space="preserve"> VM = </w:t>
+      </w:r>
+      <w:r>
+        <w:rPr>
+          <w:rFonts w:ascii="Consolas" w:hAnsi="Consolas" w:cs="Consolas"/>
+          <w:color w:val="0000FF"/>
+          <w:sz w:val="19"/>
+          <w:szCs w:val="19"/>
+          <w:highlight w:val="white"/>
+        </w:rPr>
+        <w:t>new</w:t>
+      </w:r>
+      <w:r>
+        <w:rPr>
+          <w:rFonts w:ascii="Consolas" w:hAnsi="Consolas" w:cs="Consolas"/>
+          <w:color w:val="000000"/>
+          <w:sz w:val="19"/>
+          <w:szCs w:val="19"/>
+          <w:highlight w:val="white"/>
+        </w:rPr>
+        <w:t xml:space="preserve"> </w:t>
+      </w:r>
+      <w:r>
+        <w:rPr>
+          <w:rFonts w:ascii="Consolas" w:hAnsi="Consolas" w:cs="Consolas"/>
+          <w:color w:val="2B91AF"/>
+          <w:sz w:val="19"/>
+          <w:szCs w:val="19"/>
+          <w:highlight w:val="white"/>
+        </w:rPr>
+        <w:t>DebateUser</w:t>
+      </w:r>
+      <w:r>
+        <w:rPr>
+          <w:rFonts w:ascii="Consolas" w:hAnsi="Consolas" w:cs="Consolas"/>
+          <w:color w:val="000000"/>
+          <w:sz w:val="19"/>
+          <w:szCs w:val="19"/>
+          <w:highlight w:val="white"/>
+        </w:rPr>
+        <w:t>();</w:t>
+      </w:r>
     </w:p>
     <w:p>
       <w:pPr>
@@ -8130,83 +8190,6 @@
           <w:lang w:val="en-US"/>
         </w:rPr>
       </w:pPr>
-      <w:r>
-        <w:rPr>
-          <w:rFonts w:ascii="Consolas" w:hAnsi="Consolas" w:cs="Consolas"/>
-          <w:color w:val="000000"/>
-          <w:sz w:val="19"/>
-          <w:szCs w:val="19"/>
-          <w:highlight w:val="white"/>
-          <w:lang w:val="en-US"/>
-        </w:rPr>
-        <w:t xml:space="preserve">            </w:t>
-      </w:r>
-      <w:r>
-        <w:rPr>
-          <w:rFonts w:ascii="Consolas" w:hAnsi="Consolas" w:cs="Consolas"/>
-          <w:color w:val="0000FF"/>
-          <w:sz w:val="19"/>
-          <w:szCs w:val="19"/>
-          <w:highlight w:val="white"/>
-          <w:lang w:val="en-US"/>
-        </w:rPr>
-        <w:t>var</w:t>
-      </w:r>
-      <w:r>
-        <w:rPr>
-          <w:rFonts w:ascii="Consolas" w:hAnsi="Consolas" w:cs="Consolas"/>
-          <w:color w:val="000000"/>
-          <w:sz w:val="19"/>
-          <w:szCs w:val="19"/>
-          <w:highlight w:val="white"/>
-          <w:lang w:val="en-US"/>
-        </w:rPr>
-        <w:t xml:space="preserve"> CategoryQry = </w:t>
-      </w:r>
-      <w:r>
-        <w:rPr>
-          <w:rFonts w:ascii="Consolas" w:hAnsi="Consolas" w:cs="Consolas"/>
-          <w:color w:val="0000FF"/>
-          <w:sz w:val="19"/>
-          <w:szCs w:val="19"/>
-          <w:highlight w:val="white"/>
-          <w:lang w:val="en-US"/>
-        </w:rPr>
-        <w:t>from</w:t>
-      </w:r>
-      <w:r>
-        <w:rPr>
-          <w:rFonts w:ascii="Consolas" w:hAnsi="Consolas" w:cs="Consolas"/>
-          <w:color w:val="000000"/>
-          <w:sz w:val="19"/>
-          <w:szCs w:val="19"/>
-          <w:highlight w:val="white"/>
-          <w:lang w:val="en-US"/>
-        </w:rPr>
-        <w:t xml:space="preserve"> d </w:t>
-      </w:r>
-      <w:r>
-        <w:rPr>
-          <w:rFonts w:ascii="Consolas" w:hAnsi="Consolas" w:cs="Consolas"/>
-          <w:color w:val="0000FF"/>
-          <w:sz w:val="19"/>
-          <w:szCs w:val="19"/>
-          <w:highlight w:val="white"/>
-          <w:lang w:val="en-US"/>
-        </w:rPr>
-        <w:t>in</w:t>
-      </w:r>
-      <w:r>
-        <w:rPr>
-          <w:rFonts w:ascii="Consolas" w:hAnsi="Consolas" w:cs="Consolas"/>
-          <w:color w:val="000000"/>
-          <w:sz w:val="19"/>
-          <w:szCs w:val="19"/>
-          <w:highlight w:val="white"/>
-          <w:lang w:val="en-US"/>
-        </w:rPr>
-        <w:t xml:space="preserve"> db.Categories</w:t>
-      </w:r>
     </w:p>
     <w:p>
       <w:pPr>
@@ -8232,7 +8215,7 @@
           <w:highlight w:val="white"/>
           <w:lang w:val="en-US"/>
         </w:rPr>
-        <w:t xml:space="preserve">                           </w:t>
+        <w:t xml:space="preserve">            </w:t>
       </w:r>
       <w:r>
         <w:rPr>
@@ -8243,18 +8226,62 @@
           <w:highlight w:val="white"/>
           <w:lang w:val="en-US"/>
         </w:rPr>
-        <w:t>orderby</w:t>
-      </w:r>
-      <w:r>
-        <w:rPr>
-          <w:rFonts w:ascii="Consolas" w:hAnsi="Consolas" w:cs="Consolas"/>
-          <w:color w:val="000000"/>
-          <w:sz w:val="19"/>
-          <w:szCs w:val="19"/>
-          <w:highlight w:val="white"/>
-          <w:lang w:val="en-US"/>
-        </w:rPr>
-        <w:t xml:space="preserve"> d.CategoryName</w:t>
+        <w:t>var</w:t>
+      </w:r>
+      <w:r>
+        <w:rPr>
+          <w:rFonts w:ascii="Consolas" w:hAnsi="Consolas" w:cs="Consolas"/>
+          <w:color w:val="000000"/>
+          <w:sz w:val="19"/>
+          <w:szCs w:val="19"/>
+          <w:highlight w:val="white"/>
+          <w:lang w:val="en-US"/>
+        </w:rPr>
+        <w:t xml:space="preserve"> CategoryQry = </w:t>
+      </w:r>
+      <w:r>
+        <w:rPr>
+          <w:rFonts w:ascii="Consolas" w:hAnsi="Consolas" w:cs="Consolas"/>
+          <w:color w:val="0000FF"/>
+          <w:sz w:val="19"/>
+          <w:szCs w:val="19"/>
+          <w:highlight w:val="white"/>
+          <w:lang w:val="en-US"/>
+        </w:rPr>
+        <w:t>from</w:t>
+      </w:r>
+      <w:r>
+        <w:rPr>
+          <w:rFonts w:ascii="Consolas" w:hAnsi="Consolas" w:cs="Consolas"/>
+          <w:color w:val="000000"/>
+          <w:sz w:val="19"/>
+          <w:szCs w:val="19"/>
+          <w:highlight w:val="white"/>
+          <w:lang w:val="en-US"/>
+        </w:rPr>
+        <w:t xml:space="preserve"> d </w:t>
+      </w:r>
+      <w:r>
+        <w:rPr>
+          <w:rFonts w:ascii="Consolas" w:hAnsi="Consolas" w:cs="Consolas"/>
+          <w:color w:val="0000FF"/>
+          <w:sz w:val="19"/>
+          <w:szCs w:val="19"/>
+          <w:highlight w:val="white"/>
+          <w:lang w:val="en-US"/>
+        </w:rPr>
+        <w:t>in</w:t>
+      </w:r>
+      <w:r>
+        <w:rPr>
+          <w:rFonts w:ascii="Consolas" w:hAnsi="Consolas" w:cs="Consolas"/>
+          <w:color w:val="000000"/>
+          <w:sz w:val="19"/>
+          <w:szCs w:val="19"/>
+          <w:highlight w:val="white"/>
+          <w:lang w:val="en-US"/>
+        </w:rPr>
+        <w:t xml:space="preserve"> db.Categories</w:t>
       </w:r>
     </w:p>
     <w:p>
@@ -8292,18 +8319,18 @@
           <w:highlight w:val="white"/>
           <w:lang w:val="en-US"/>
         </w:rPr>
-        <w:t>select</w:t>
-      </w:r>
-      <w:r>
-        <w:rPr>
-          <w:rFonts w:ascii="Consolas" w:hAnsi="Consolas" w:cs="Consolas"/>
-          <w:color w:val="000000"/>
-          <w:sz w:val="19"/>
-          <w:szCs w:val="19"/>
-          <w:highlight w:val="white"/>
-          <w:lang w:val="en-US"/>
-        </w:rPr>
-        <w:t xml:space="preserve"> d.CategoryName;</w:t>
+        <w:t>orderby</w:t>
+      </w:r>
+      <w:r>
+        <w:rPr>
+          <w:rFonts w:ascii="Consolas" w:hAnsi="Consolas" w:cs="Consolas"/>
+          <w:color w:val="000000"/>
+          <w:sz w:val="19"/>
+          <w:szCs w:val="19"/>
+          <w:highlight w:val="white"/>
+          <w:lang w:val="en-US"/>
+        </w:rPr>
+        <w:t xml:space="preserve"> d.CategoryName</w:t>
       </w:r>
     </w:p>
     <w:p>
@@ -8321,6 +8348,39 @@
           <w:lang w:val="en-US"/>
         </w:rPr>
       </w:pPr>
+      <w:r>
+        <w:rPr>
+          <w:rFonts w:ascii="Consolas" w:hAnsi="Consolas" w:cs="Consolas"/>
+          <w:color w:val="000000"/>
+          <w:sz w:val="19"/>
+          <w:szCs w:val="19"/>
+          <w:highlight w:val="white"/>
+          <w:lang w:val="en-US"/>
+        </w:rPr>
+        <w:t xml:space="preserve">                           </w:t>
+      </w:r>
+      <w:r>
+        <w:rPr>
+          <w:rFonts w:ascii="Consolas" w:hAnsi="Consolas" w:cs="Consolas"/>
+          <w:color w:val="0000FF"/>
+          <w:sz w:val="19"/>
+          <w:szCs w:val="19"/>
+          <w:highlight w:val="white"/>
+          <w:lang w:val="en-US"/>
+        </w:rPr>
+        <w:t>select</w:t>
+      </w:r>
+      <w:r>
+        <w:rPr>
+          <w:rFonts w:ascii="Consolas" w:hAnsi="Consolas" w:cs="Consolas"/>
+          <w:color w:val="000000"/>
+          <w:sz w:val="19"/>
+          <w:szCs w:val="19"/>
+          <w:highlight w:val="white"/>
+          <w:lang w:val="en-US"/>
+        </w:rPr>
+        <w:t xml:space="preserve"> d.CategoryName;</w:t>
+      </w:r>
     </w:p>
     <w:p>
       <w:pPr>
@@ -8334,29 +8394,9 @@
           <w:sz w:val="19"/>
           <w:szCs w:val="19"/>
           <w:highlight w:val="white"/>
-        </w:rPr>
-      </w:pPr>
-      <w:r>
-        <w:rPr>
-          <w:rFonts w:ascii="Consolas" w:hAnsi="Consolas" w:cs="Consolas"/>
-          <w:color w:val="000000"/>
-          <w:sz w:val="19"/>
-          <w:szCs w:val="19"/>
-          <w:highlight w:val="white"/>
-          <w:lang w:val="en-US"/>
-        </w:rPr>
-        <w:t xml:space="preserve">            </w:t>
-      </w:r>
-      <w:r>
-        <w:rPr>
-          <w:rFonts w:ascii="Consolas" w:hAnsi="Consolas" w:cs="Consolas"/>
-          <w:color w:val="000000"/>
-          <w:sz w:val="19"/>
-          <w:szCs w:val="19"/>
-          <w:highlight w:val="white"/>
-        </w:rPr>
-        <w:t>VM.User = db.UserInformation.ToList();</w:t>
-      </w:r>
+          <w:lang w:val="en-US"/>
+        </w:rPr>
+      </w:pPr>
     </w:p>
     <w:p>
       <w:pPr>
@@ -8370,16 +8410,16 @@
           <w:sz w:val="19"/>
           <w:szCs w:val="19"/>
           <w:highlight w:val="white"/>
-          <w:lang w:val="en-US"/>
-        </w:rPr>
-      </w:pPr>
-      <w:r>
-        <w:rPr>
-          <w:rFonts w:ascii="Consolas" w:hAnsi="Consolas" w:cs="Consolas"/>
-          <w:color w:val="000000"/>
-          <w:sz w:val="19"/>
-          <w:szCs w:val="19"/>
-          <w:highlight w:val="white"/>
+        </w:rPr>
+      </w:pPr>
+      <w:r>
+        <w:rPr>
+          <w:rFonts w:ascii="Consolas" w:hAnsi="Consolas" w:cs="Consolas"/>
+          <w:color w:val="000000"/>
+          <w:sz w:val="19"/>
+          <w:szCs w:val="19"/>
+          <w:highlight w:val="white"/>
+          <w:lang w:val="en-US"/>
         </w:rPr>
         <w:t xml:space="preserve">            </w:t>
       </w:r>
@@ -8390,9 +8430,8 @@
           <w:sz w:val="19"/>
           <w:szCs w:val="19"/>
           <w:highlight w:val="white"/>
-          <w:lang w:val="en-US"/>
-        </w:rPr>
-        <w:t>VM.Debate = db.Debate.ToList();</w:t>
+        </w:rPr>
+        <w:t>VM.User = db.UserInformation.ToList();</w:t>
       </w:r>
     </w:p>
     <w:p>
@@ -8417,9 +8456,19 @@
           <w:sz w:val="19"/>
           <w:szCs w:val="19"/>
           <w:highlight w:val="white"/>
-          <w:lang w:val="en-US"/>
-        </w:rPr>
-        <w:t xml:space="preserve">            VM.Categories = db.Categories.ToList();</w:t>
+        </w:rPr>
+        <w:t xml:space="preserve">            </w:t>
+      </w:r>
+      <w:r>
+        <w:rPr>
+          <w:rFonts w:ascii="Consolas" w:hAnsi="Consolas" w:cs="Consolas"/>
+          <w:color w:val="000000"/>
+          <w:sz w:val="19"/>
+          <w:szCs w:val="19"/>
+          <w:highlight w:val="white"/>
+          <w:lang w:val="en-US"/>
+        </w:rPr>
+        <w:t>VM.Debate = db.Debate.ToList();</w:t>
       </w:r>
     </w:p>
     <w:p>
@@ -8437,6 +8486,17 @@
           <w:lang w:val="en-US"/>
         </w:rPr>
       </w:pPr>
+      <w:r>
+        <w:rPr>
+          <w:rFonts w:ascii="Consolas" w:hAnsi="Consolas" w:cs="Consolas"/>
+          <w:color w:val="000000"/>
+          <w:sz w:val="19"/>
+          <w:szCs w:val="19"/>
+          <w:highlight w:val="white"/>
+          <w:lang w:val="en-US"/>
+        </w:rPr>
+        <w:t xml:space="preserve">            VM.Categories = db.Categories.ToList();</w:t>
+      </w:r>
     </w:p>
     <w:p>
       <w:pPr>
@@ -8453,17 +8513,6 @@
           <w:lang w:val="en-US"/>
         </w:rPr>
       </w:pPr>
-      <w:r>
-        <w:rPr>
-          <w:rFonts w:ascii="Consolas" w:hAnsi="Consolas" w:cs="Consolas"/>
-          <w:color w:val="000000"/>
-          <w:sz w:val="19"/>
-          <w:szCs w:val="19"/>
-          <w:highlight w:val="white"/>
-          <w:lang w:val="en-US"/>
-        </w:rPr>
-        <w:t xml:space="preserve">            </w:t>
-      </w:r>
     </w:p>
     <w:p>
       <w:pPr>
@@ -8491,50 +8540,6 @@
         </w:rPr>
         <w:t xml:space="preserve">            </w:t>
       </w:r>
-      <w:r>
-        <w:rPr>
-          <w:rFonts w:ascii="Consolas" w:hAnsi="Consolas" w:cs="Consolas"/>
-          <w:color w:val="0000FF"/>
-          <w:sz w:val="19"/>
-          <w:szCs w:val="19"/>
-          <w:highlight w:val="white"/>
-          <w:lang w:val="en-US"/>
-        </w:rPr>
-        <w:t>if</w:t>
-      </w:r>
-      <w:r>
-        <w:rPr>
-          <w:rFonts w:ascii="Consolas" w:hAnsi="Consolas" w:cs="Consolas"/>
-          <w:color w:val="000000"/>
-          <w:sz w:val="19"/>
-          <w:szCs w:val="19"/>
-          <w:highlight w:val="white"/>
-          <w:lang w:val="en-US"/>
-        </w:rPr>
-        <w:t xml:space="preserve"> (!</w:t>
-      </w:r>
-      <w:r>
-        <w:rPr>
-          <w:rFonts w:ascii="Consolas" w:hAnsi="Consolas" w:cs="Consolas"/>
-          <w:color w:val="2B91AF"/>
-          <w:sz w:val="19"/>
-          <w:szCs w:val="19"/>
-          <w:highlight w:val="white"/>
-          <w:lang w:val="en-US"/>
-        </w:rPr>
-        <w:t>String</w:t>
-      </w:r>
-      <w:r>
-        <w:rPr>
-          <w:rFonts w:ascii="Consolas" w:hAnsi="Consolas" w:cs="Consolas"/>
-          <w:color w:val="000000"/>
-          <w:sz w:val="19"/>
-          <w:szCs w:val="19"/>
-          <w:highlight w:val="white"/>
-          <w:lang w:val="en-US"/>
-        </w:rPr>
-        <w:t>.IsNullOrEmpty(category))</w:t>
-      </w:r>
     </w:p>
     <w:p>
       <w:pPr>
@@ -8560,7 +8565,51 @@
           <w:highlight w:val="white"/>
           <w:lang w:val="en-US"/>
         </w:rPr>
-        <w:t xml:space="preserve">            {</w:t>
+        <w:t xml:space="preserve">            </w:t>
+      </w:r>
+      <w:r>
+        <w:rPr>
+          <w:rFonts w:ascii="Consolas" w:hAnsi="Consolas" w:cs="Consolas"/>
+          <w:color w:val="0000FF"/>
+          <w:sz w:val="19"/>
+          <w:szCs w:val="19"/>
+          <w:highlight w:val="white"/>
+          <w:lang w:val="en-US"/>
+        </w:rPr>
+        <w:t>if</w:t>
+      </w:r>
+      <w:r>
+        <w:rPr>
+          <w:rFonts w:ascii="Consolas" w:hAnsi="Consolas" w:cs="Consolas"/>
+          <w:color w:val="000000"/>
+          <w:sz w:val="19"/>
+          <w:szCs w:val="19"/>
+          <w:highlight w:val="white"/>
+          <w:lang w:val="en-US"/>
+        </w:rPr>
+        <w:t xml:space="preserve"> (!</w:t>
+      </w:r>
+      <w:r>
+        <w:rPr>
+          <w:rFonts w:ascii="Consolas" w:hAnsi="Consolas" w:cs="Consolas"/>
+          <w:color w:val="2B91AF"/>
+          <w:sz w:val="19"/>
+          <w:szCs w:val="19"/>
+          <w:highlight w:val="white"/>
+          <w:lang w:val="en-US"/>
+        </w:rPr>
+        <w:t>String</w:t>
+      </w:r>
+      <w:r>
+        <w:rPr>
+          <w:rFonts w:ascii="Consolas" w:hAnsi="Consolas" w:cs="Consolas"/>
+          <w:color w:val="000000"/>
+          <w:sz w:val="19"/>
+          <w:szCs w:val="19"/>
+          <w:highlight w:val="white"/>
+          <w:lang w:val="en-US"/>
+        </w:rPr>
+        <w:t>.IsNullOrEmpty(category))</w:t>
       </w:r>
     </w:p>
     <w:p>
@@ -8587,7 +8636,7 @@
           <w:highlight w:val="white"/>
           <w:lang w:val="en-US"/>
         </w:rPr>
-        <w:t xml:space="preserve">                myList = myList.Where(x =&gt; x.CategoryId.CategoryName.Contains(category)).ToList();</w:t>
+        <w:t xml:space="preserve">            {</w:t>
       </w:r>
     </w:p>
     <w:p>
@@ -8614,7 +8663,7 @@
           <w:highlight w:val="white"/>
           <w:lang w:val="en-US"/>
         </w:rPr>
-        <w:t xml:space="preserve">            }</w:t>
+        <w:t xml:space="preserve">                myList = myList.Where(x =&gt; x.CategoryId.CategoryName.Contains(category)).ToList();</w:t>
       </w:r>
     </w:p>
     <w:p>
@@ -8632,6 +8681,17 @@
           <w:lang w:val="en-US"/>
         </w:rPr>
       </w:pPr>
+      <w:r>
+        <w:rPr>
+          <w:rFonts w:ascii="Consolas" w:hAnsi="Consolas" w:cs="Consolas"/>
+          <w:color w:val="000000"/>
+          <w:sz w:val="19"/>
+          <w:szCs w:val="19"/>
+          <w:highlight w:val="white"/>
+          <w:lang w:val="en-US"/>
+        </w:rPr>
+        <w:t xml:space="preserve">            }</w:t>
+      </w:r>
     </w:p>
     <w:p>
       <w:pPr>
@@ -8648,61 +8708,6 @@
           <w:lang w:val="en-US"/>
         </w:rPr>
       </w:pPr>
-      <w:r>
-        <w:rPr>
-          <w:rFonts w:ascii="Consolas" w:hAnsi="Consolas" w:cs="Consolas"/>
-          <w:color w:val="000000"/>
-          <w:sz w:val="19"/>
-          <w:szCs w:val="19"/>
-          <w:highlight w:val="white"/>
-          <w:lang w:val="en-US"/>
-        </w:rPr>
-        <w:t xml:space="preserve">            </w:t>
-      </w:r>
-      <w:r>
-        <w:rPr>
-          <w:rFonts w:ascii="Consolas" w:hAnsi="Consolas" w:cs="Consolas"/>
-          <w:color w:val="0000FF"/>
-          <w:sz w:val="19"/>
-          <w:szCs w:val="19"/>
-          <w:highlight w:val="white"/>
-          <w:lang w:val="en-US"/>
-        </w:rPr>
-        <w:t>if</w:t>
-      </w:r>
-      <w:r>
-        <w:rPr>
-          <w:rFonts w:ascii="Consolas" w:hAnsi="Consolas" w:cs="Consolas"/>
-          <w:color w:val="000000"/>
-          <w:sz w:val="19"/>
-          <w:szCs w:val="19"/>
-          <w:highlight w:val="white"/>
-          <w:lang w:val="en-US"/>
-        </w:rPr>
-        <w:t xml:space="preserve"> (!</w:t>
-      </w:r>
-      <w:r>
-        <w:rPr>
-          <w:rFonts w:ascii="Consolas" w:hAnsi="Consolas" w:cs="Consolas"/>
-          <w:color w:val="2B91AF"/>
-          <w:sz w:val="19"/>
-          <w:szCs w:val="19"/>
-          <w:highlight w:val="white"/>
-          <w:lang w:val="en-US"/>
-        </w:rPr>
-        <w:t>String</w:t>
-      </w:r>
-      <w:r>
-        <w:rPr>
-          <w:rFonts w:ascii="Consolas" w:hAnsi="Consolas" w:cs="Consolas"/>
-          <w:color w:val="000000"/>
-          <w:sz w:val="19"/>
-          <w:szCs w:val="19"/>
-          <w:highlight w:val="white"/>
-          <w:lang w:val="en-US"/>
-        </w:rPr>
-        <w:t>.IsNullOrEmpty(creator))</w:t>
-      </w:r>
     </w:p>
     <w:p>
       <w:pPr>
@@ -8728,7 +8733,51 @@
           <w:highlight w:val="white"/>
           <w:lang w:val="en-US"/>
         </w:rPr>
-        <w:t xml:space="preserve">            {</w:t>
+        <w:t xml:space="preserve">            </w:t>
+      </w:r>
+      <w:r>
+        <w:rPr>
+          <w:rFonts w:ascii="Consolas" w:hAnsi="Consolas" w:cs="Consolas"/>
+          <w:color w:val="0000FF"/>
+          <w:sz w:val="19"/>
+          <w:szCs w:val="19"/>
+          <w:highlight w:val="white"/>
+          <w:lang w:val="en-US"/>
+        </w:rPr>
+        <w:t>if</w:t>
+      </w:r>
+      <w:r>
+        <w:rPr>
+          <w:rFonts w:ascii="Consolas" w:hAnsi="Consolas" w:cs="Consolas"/>
+          <w:color w:val="000000"/>
+          <w:sz w:val="19"/>
+          <w:szCs w:val="19"/>
+          <w:highlight w:val="white"/>
+          <w:lang w:val="en-US"/>
+        </w:rPr>
+        <w:t xml:space="preserve"> (!</w:t>
+      </w:r>
+      <w:r>
+        <w:rPr>
+          <w:rFonts w:ascii="Consolas" w:hAnsi="Consolas" w:cs="Consolas"/>
+          <w:color w:val="2B91AF"/>
+          <w:sz w:val="19"/>
+          <w:szCs w:val="19"/>
+          <w:highlight w:val="white"/>
+          <w:lang w:val="en-US"/>
+        </w:rPr>
+        <w:t>String</w:t>
+      </w:r>
+      <w:r>
+        <w:rPr>
+          <w:rFonts w:ascii="Consolas" w:hAnsi="Consolas" w:cs="Consolas"/>
+          <w:color w:val="000000"/>
+          <w:sz w:val="19"/>
+          <w:szCs w:val="19"/>
+          <w:highlight w:val="white"/>
+          <w:lang w:val="en-US"/>
+        </w:rPr>
+        <w:t>.IsNullOrEmpty(creator))</w:t>
       </w:r>
     </w:p>
     <w:p>
@@ -8755,7 +8804,7 @@
           <w:highlight w:val="white"/>
           <w:lang w:val="en-US"/>
         </w:rPr>
-        <w:t xml:space="preserve">                myList = myList.Where(x =&gt; x.CreatorId.nickName.Contains(creator)).ToList();</w:t>
+        <w:t xml:space="preserve">            {</w:t>
       </w:r>
     </w:p>
     <w:p>
@@ -8782,7 +8831,7 @@
           <w:highlight w:val="white"/>
           <w:lang w:val="en-US"/>
         </w:rPr>
-        <w:t xml:space="preserve">            }</w:t>
+        <w:t xml:space="preserve">                myList = myList.Where(x =&gt; x.CreatorId.nickName.Contains(creator)).ToList();</w:t>
       </w:r>
     </w:p>
     <w:p>
@@ -8800,6 +8849,17 @@
           <w:lang w:val="en-US"/>
         </w:rPr>
       </w:pPr>
+      <w:r>
+        <w:rPr>
+          <w:rFonts w:ascii="Consolas" w:hAnsi="Consolas" w:cs="Consolas"/>
+          <w:color w:val="000000"/>
+          <w:sz w:val="19"/>
+          <w:szCs w:val="19"/>
+          <w:highlight w:val="white"/>
+          <w:lang w:val="en-US"/>
+        </w:rPr>
+        <w:t xml:space="preserve">            }</w:t>
+      </w:r>
     </w:p>
     <w:p>
       <w:pPr>
@@ -8816,61 +8876,6 @@
           <w:lang w:val="en-US"/>
         </w:rPr>
       </w:pPr>
-      <w:r>
-        <w:rPr>
-          <w:rFonts w:ascii="Consolas" w:hAnsi="Consolas" w:cs="Consolas"/>
-          <w:color w:val="000000"/>
-          <w:sz w:val="19"/>
-          <w:szCs w:val="19"/>
-          <w:highlight w:val="white"/>
-          <w:lang w:val="en-US"/>
-        </w:rPr>
-        <w:t xml:space="preserve">            </w:t>
-      </w:r>
-      <w:r>
-        <w:rPr>
-          <w:rFonts w:ascii="Consolas" w:hAnsi="Consolas" w:cs="Consolas"/>
-          <w:color w:val="0000FF"/>
-          <w:sz w:val="19"/>
-          <w:szCs w:val="19"/>
-          <w:highlight w:val="white"/>
-          <w:lang w:val="en-US"/>
-        </w:rPr>
-        <w:t>if</w:t>
-      </w:r>
-      <w:r>
-        <w:rPr>
-          <w:rFonts w:ascii="Consolas" w:hAnsi="Consolas" w:cs="Consolas"/>
-          <w:color w:val="000000"/>
-          <w:sz w:val="19"/>
-          <w:szCs w:val="19"/>
-          <w:highlight w:val="white"/>
-          <w:lang w:val="en-US"/>
-        </w:rPr>
-        <w:t xml:space="preserve"> (!</w:t>
-      </w:r>
-      <w:r>
-        <w:rPr>
-          <w:rFonts w:ascii="Consolas" w:hAnsi="Consolas" w:cs="Consolas"/>
-          <w:color w:val="2B91AF"/>
-          <w:sz w:val="19"/>
-          <w:szCs w:val="19"/>
-          <w:highlight w:val="white"/>
-          <w:lang w:val="en-US"/>
-        </w:rPr>
-        <w:t>String</w:t>
-      </w:r>
-      <w:r>
-        <w:rPr>
-          <w:rFonts w:ascii="Consolas" w:hAnsi="Consolas" w:cs="Consolas"/>
-          <w:color w:val="000000"/>
-          <w:sz w:val="19"/>
-          <w:szCs w:val="19"/>
-          <w:highlight w:val="white"/>
-          <w:lang w:val="en-US"/>
-        </w:rPr>
-        <w:t>.IsNullOrEmpty(challenger))</w:t>
-      </w:r>
     </w:p>
     <w:p>
       <w:pPr>
@@ -8896,7 +8901,51 @@
           <w:highlight w:val="white"/>
           <w:lang w:val="en-US"/>
         </w:rPr>
-        <w:t xml:space="preserve">            {</w:t>
+        <w:t xml:space="preserve">            </w:t>
+      </w:r>
+      <w:r>
+        <w:rPr>
+          <w:rFonts w:ascii="Consolas" w:hAnsi="Consolas" w:cs="Consolas"/>
+          <w:color w:val="0000FF"/>
+          <w:sz w:val="19"/>
+          <w:szCs w:val="19"/>
+          <w:highlight w:val="white"/>
+          <w:lang w:val="en-US"/>
+        </w:rPr>
+        <w:t>if</w:t>
+      </w:r>
+      <w:r>
+        <w:rPr>
+          <w:rFonts w:ascii="Consolas" w:hAnsi="Consolas" w:cs="Consolas"/>
+          <w:color w:val="000000"/>
+          <w:sz w:val="19"/>
+          <w:szCs w:val="19"/>
+          <w:highlight w:val="white"/>
+          <w:lang w:val="en-US"/>
+        </w:rPr>
+        <w:t xml:space="preserve"> (!</w:t>
+      </w:r>
+      <w:r>
+        <w:rPr>
+          <w:rFonts w:ascii="Consolas" w:hAnsi="Consolas" w:cs="Consolas"/>
+          <w:color w:val="2B91AF"/>
+          <w:sz w:val="19"/>
+          <w:szCs w:val="19"/>
+          <w:highlight w:val="white"/>
+          <w:lang w:val="en-US"/>
+        </w:rPr>
+        <w:t>String</w:t>
+      </w:r>
+      <w:r>
+        <w:rPr>
+          <w:rFonts w:ascii="Consolas" w:hAnsi="Consolas" w:cs="Consolas"/>
+          <w:color w:val="000000"/>
+          <w:sz w:val="19"/>
+          <w:szCs w:val="19"/>
+          <w:highlight w:val="white"/>
+          <w:lang w:val="en-US"/>
+        </w:rPr>
+        <w:t>.IsNullOrEmpty(challenger))</w:t>
       </w:r>
     </w:p>
     <w:p>
@@ -8923,7 +8972,7 @@
           <w:highlight w:val="white"/>
           <w:lang w:val="en-US"/>
         </w:rPr>
-        <w:t xml:space="preserve">                myList = myList.ToList().Where(x =&gt; x.ChallengerId.nickName.Contains(challenger)).ToList();</w:t>
+        <w:t xml:space="preserve">            {</w:t>
       </w:r>
     </w:p>
     <w:p>
@@ -8950,7 +8999,7 @@
           <w:highlight w:val="white"/>
           <w:lang w:val="en-US"/>
         </w:rPr>
-        <w:t xml:space="preserve">            }</w:t>
+        <w:t xml:space="preserve">                myList = myList.ToList().Where(x =&gt; x.ChallengerId.nickName.Contains(challenger)).ToList();</w:t>
       </w:r>
     </w:p>
     <w:p>
@@ -8968,6 +9017,17 @@
           <w:lang w:val="en-US"/>
         </w:rPr>
       </w:pPr>
+      <w:r>
+        <w:rPr>
+          <w:rFonts w:ascii="Consolas" w:hAnsi="Consolas" w:cs="Consolas"/>
+          <w:color w:val="000000"/>
+          <w:sz w:val="19"/>
+          <w:szCs w:val="19"/>
+          <w:highlight w:val="white"/>
+          <w:lang w:val="en-US"/>
+        </w:rPr>
+        <w:t xml:space="preserve">            }</w:t>
+      </w:r>
     </w:p>
     <w:p>
       <w:pPr>
@@ -8984,17 +9044,6 @@
           <w:lang w:val="en-US"/>
         </w:rPr>
       </w:pPr>
-      <w:r>
-        <w:rPr>
-          <w:rFonts w:ascii="Consolas" w:hAnsi="Consolas" w:cs="Consolas"/>
-          <w:color w:val="000000"/>
-          <w:sz w:val="19"/>
-          <w:szCs w:val="19"/>
-          <w:highlight w:val="white"/>
-          <w:lang w:val="en-US"/>
-        </w:rPr>
-        <w:t xml:space="preserve">            VM.Debate = myList;</w:t>
-      </w:r>
     </w:p>
     <w:p>
       <w:pPr>
@@ -9011,6 +9060,17 @@
           <w:lang w:val="en-US"/>
         </w:rPr>
       </w:pPr>
+      <w:r>
+        <w:rPr>
+          <w:rFonts w:ascii="Consolas" w:hAnsi="Consolas" w:cs="Consolas"/>
+          <w:color w:val="000000"/>
+          <w:sz w:val="19"/>
+          <w:szCs w:val="19"/>
+          <w:highlight w:val="white"/>
+          <w:lang w:val="en-US"/>
+        </w:rPr>
+        <w:t xml:space="preserve">            VM.Debate = myList;</w:t>
+      </w:r>
     </w:p>
     <w:p>
       <w:pPr>
@@ -9027,61 +9087,6 @@
           <w:lang w:val="en-US"/>
         </w:rPr>
       </w:pPr>
-      <w:r>
-        <w:rPr>
-          <w:rFonts w:ascii="Consolas" w:hAnsi="Consolas" w:cs="Consolas"/>
-          <w:color w:val="000000"/>
-          <w:sz w:val="19"/>
-          <w:szCs w:val="19"/>
-          <w:highlight w:val="white"/>
-          <w:lang w:val="en-US"/>
-        </w:rPr>
-        <w:t xml:space="preserve">            ViewBag.category = </w:t>
-      </w:r>
-      <w:r>
-        <w:rPr>
-          <w:rFonts w:ascii="Consolas" w:hAnsi="Consolas" w:cs="Consolas"/>
-          <w:color w:val="0000FF"/>
-          <w:sz w:val="19"/>
-          <w:szCs w:val="19"/>
-          <w:highlight w:val="white"/>
-          <w:lang w:val="en-US"/>
-        </w:rPr>
-        <w:t>new</w:t>
-      </w:r>
-      <w:r>
-        <w:rPr>
-          <w:rFonts w:ascii="Consolas" w:hAnsi="Consolas" w:cs="Consolas"/>
-          <w:color w:val="000000"/>
-          <w:sz w:val="19"/>
-          <w:szCs w:val="19"/>
-          <w:highlight w:val="white"/>
-          <w:lang w:val="en-US"/>
-        </w:rPr>
-        <w:t xml:space="preserve"> </w:t>
-      </w:r>
-      <w:r>
-        <w:rPr>
-          <w:rFonts w:ascii="Consolas" w:hAnsi="Consolas" w:cs="Consolas"/>
-          <w:color w:val="2B91AF"/>
-          <w:sz w:val="19"/>
-          <w:szCs w:val="19"/>
-          <w:highlight w:val="white"/>
-          <w:lang w:val="en-US"/>
-        </w:rPr>
-        <w:t>SelectList</w:t>
-      </w:r>
-      <w:r>
-        <w:rPr>
-          <w:rFonts w:ascii="Consolas" w:hAnsi="Consolas" w:cs="Consolas"/>
-          <w:color w:val="000000"/>
-          <w:sz w:val="19"/>
-          <w:szCs w:val="19"/>
-          <w:highlight w:val="white"/>
-          <w:lang w:val="en-US"/>
-        </w:rPr>
-        <w:t>(CategoryQry);</w:t>
-      </w:r>
     </w:p>
     <w:p>
       <w:pPr>
@@ -9098,6 +9103,61 @@
           <w:lang w:val="en-US"/>
         </w:rPr>
       </w:pPr>
+      <w:r>
+        <w:rPr>
+          <w:rFonts w:ascii="Consolas" w:hAnsi="Consolas" w:cs="Consolas"/>
+          <w:color w:val="000000"/>
+          <w:sz w:val="19"/>
+          <w:szCs w:val="19"/>
+          <w:highlight w:val="white"/>
+          <w:lang w:val="en-US"/>
+        </w:rPr>
+        <w:t xml:space="preserve">            ViewBag.category = </w:t>
+      </w:r>
+      <w:r>
+        <w:rPr>
+          <w:rFonts w:ascii="Consolas" w:hAnsi="Consolas" w:cs="Consolas"/>
+          <w:color w:val="0000FF"/>
+          <w:sz w:val="19"/>
+          <w:szCs w:val="19"/>
+          <w:highlight w:val="white"/>
+          <w:lang w:val="en-US"/>
+        </w:rPr>
+        <w:t>new</w:t>
+      </w:r>
+      <w:r>
+        <w:rPr>
+          <w:rFonts w:ascii="Consolas" w:hAnsi="Consolas" w:cs="Consolas"/>
+          <w:color w:val="000000"/>
+          <w:sz w:val="19"/>
+          <w:szCs w:val="19"/>
+          <w:highlight w:val="white"/>
+          <w:lang w:val="en-US"/>
+        </w:rPr>
+        <w:t xml:space="preserve"> </w:t>
+      </w:r>
+      <w:r>
+        <w:rPr>
+          <w:rFonts w:ascii="Consolas" w:hAnsi="Consolas" w:cs="Consolas"/>
+          <w:color w:val="2B91AF"/>
+          <w:sz w:val="19"/>
+          <w:szCs w:val="19"/>
+          <w:highlight w:val="white"/>
+          <w:lang w:val="en-US"/>
+        </w:rPr>
+        <w:t>SelectList</w:t>
+      </w:r>
+      <w:r>
+        <w:rPr>
+          <w:rFonts w:ascii="Consolas" w:hAnsi="Consolas" w:cs="Consolas"/>
+          <w:color w:val="000000"/>
+          <w:sz w:val="19"/>
+          <w:szCs w:val="19"/>
+          <w:highlight w:val="white"/>
+          <w:lang w:val="en-US"/>
+        </w:rPr>
+        <w:t>(CategoryQry);</w:t>
+      </w:r>
     </w:p>
     <w:p>
       <w:pPr>
@@ -9114,17 +9174,6 @@
           <w:lang w:val="en-US"/>
         </w:rPr>
       </w:pPr>
-      <w:r>
-        <w:rPr>
-          <w:rFonts w:ascii="Consolas" w:hAnsi="Consolas" w:cs="Consolas"/>
-          <w:color w:val="000000"/>
-          <w:sz w:val="19"/>
-          <w:szCs w:val="19"/>
-          <w:highlight w:val="white"/>
-          <w:lang w:val="en-US"/>
-        </w:rPr>
-        <w:t xml:space="preserve">            </w:t>
-      </w:r>
     </w:p>
     <w:p>
       <w:pPr>
@@ -9138,6 +9187,7 @@
           <w:sz w:val="19"/>
           <w:szCs w:val="19"/>
           <w:highlight w:val="white"/>
+          <w:lang w:val="en-US"/>
         </w:rPr>
       </w:pPr>
       <w:r>
@@ -9151,6 +9201,32 @@
         </w:rPr>
         <w:t xml:space="preserve">            </w:t>
       </w:r>
+    </w:p>
+    <w:p>
+      <w:pPr>
+        <w:autoSpaceDE w:val="0"/>
+        <w:autoSpaceDN w:val="0"/>
+        <w:adjustRightInd w:val="0"/>
+        <w:spacing w:after="0" w:line="240" w:lineRule="auto"/>
+        <w:rPr>
+          <w:rFonts w:ascii="Consolas" w:hAnsi="Consolas" w:cs="Consolas"/>
+          <w:color w:val="000000"/>
+          <w:sz w:val="19"/>
+          <w:szCs w:val="19"/>
+          <w:highlight w:val="white"/>
+        </w:rPr>
+      </w:pPr>
+      <w:r>
+        <w:rPr>
+          <w:rFonts w:ascii="Consolas" w:hAnsi="Consolas" w:cs="Consolas"/>
+          <w:color w:val="000000"/>
+          <w:sz w:val="19"/>
+          <w:szCs w:val="19"/>
+          <w:highlight w:val="white"/>
+          <w:lang w:val="en-US"/>
+        </w:rPr>
+        <w:t xml:space="preserve">            </w:t>
+      </w:r>
       <w:r>
         <w:rPr>
           <w:rFonts w:ascii="Consolas" w:hAnsi="Consolas" w:cs="Consolas"/>
@@ -9191,6 +9267,16 @@
         </w:rPr>
         <w:t xml:space="preserve">        }</w:t>
       </w:r>
+    </w:p>
+    <w:p>
+      <w:pPr>
+        <w:rPr>
+          <w:rFonts w:ascii="Consolas" w:hAnsi="Consolas" w:cs="Consolas"/>
+          <w:color w:val="000000"/>
+          <w:sz w:val="19"/>
+          <w:szCs w:val="19"/>
+        </w:rPr>
+      </w:pPr>
     </w:p>
     <w:p>
       <w:pPr>
@@ -9212,36 +9298,944 @@
         <w:br/>
         <w:t>Først instantieres en List, som tager imod Debate objekter. Queriet, som fylder listen op henter udelukkende Live entries</w:t>
       </w:r>
+      <w:r>
+        <w:rPr>
+          <w:lang w:eastAsia="da-DK"/>
+        </w:rPr>
+        <w:t>.</w:t>
+      </w:r>
+    </w:p>
+    <w:p>
+      <w:pPr>
+        <w:rPr>
+          <w:lang w:eastAsia="da-DK"/>
+        </w:rPr>
+      </w:pPr>
+      <w:r>
+        <w:rPr>
+          <w:lang w:eastAsia="da-DK"/>
+        </w:rPr>
+        <w:t>Efterfølgende hentes andre data, som er nødvendige for at præsentere siden</w:t>
+      </w:r>
+      <w:r>
+        <w:rPr>
+          <w:lang w:eastAsia="da-DK"/>
+        </w:rPr>
+        <w:t xml:space="preserve"> i en ViewModel</w:t>
+      </w:r>
+      <w:r>
+        <w:rPr>
+          <w:lang w:eastAsia="da-DK"/>
+        </w:rPr>
+        <w:t>(DebateUser VM)</w:t>
+      </w:r>
+      <w:r>
+        <w:rPr>
+          <w:lang w:eastAsia="da-DK"/>
+        </w:rPr>
+        <w:t>, og en række if-sætninger filtrer søgeresultaterne. Den endelige</w:t>
+      </w:r>
+      <w:r>
+        <w:rPr>
+          <w:lang w:eastAsia="da-DK"/>
+        </w:rPr>
+        <w:t xml:space="preserve"> debat-liste tilføjes til ViewModellen's debat-liste, og ViewModellen sendes videre til viewet.</w:t>
+      </w:r>
+    </w:p>
+    <w:p>
+      <w:pPr>
+        <w:rPr>
+          <w:lang w:eastAsia="da-DK"/>
+        </w:rPr>
+      </w:pPr>
+      <w:r>
+        <w:rPr>
+          <w:lang w:eastAsia="da-DK"/>
+        </w:rPr>
+        <w:t>Min anvendte ViewModel class ser således ud:</w:t>
+      </w:r>
+    </w:p>
+    <w:p>
+      <w:pPr>
+        <w:autoSpaceDE w:val="0"/>
+        <w:autoSpaceDN w:val="0"/>
+        <w:adjustRightInd w:val="0"/>
+        <w:spacing w:after="0" w:line="240" w:lineRule="auto"/>
+        <w:rPr>
+          <w:rFonts w:ascii="Consolas" w:hAnsi="Consolas" w:cs="Consolas"/>
+          <w:color w:val="000000"/>
+          <w:sz w:val="19"/>
+          <w:szCs w:val="19"/>
+          <w:highlight w:val="white"/>
+          <w:lang w:val="en-US"/>
+        </w:rPr>
+      </w:pPr>
+      <w:r>
+        <w:rPr>
+          <w:rFonts w:ascii="Consolas" w:hAnsi="Consolas" w:cs="Consolas"/>
+          <w:color w:val="000000"/>
+          <w:sz w:val="19"/>
+          <w:szCs w:val="19"/>
+          <w:highlight w:val="white"/>
+          <w:lang w:val="en-US"/>
+        </w:rPr>
+        <w:t xml:space="preserve">    </w:t>
+      </w:r>
+      <w:r>
+        <w:rPr>
+          <w:rFonts w:ascii="Consolas" w:hAnsi="Consolas" w:cs="Consolas"/>
+          <w:color w:val="0000FF"/>
+          <w:sz w:val="19"/>
+          <w:szCs w:val="19"/>
+          <w:highlight w:val="white"/>
+          <w:lang w:val="en-US"/>
+        </w:rPr>
+        <w:t>public</w:t>
+      </w:r>
+      <w:r>
+        <w:rPr>
+          <w:rFonts w:ascii="Consolas" w:hAnsi="Consolas" w:cs="Consolas"/>
+          <w:color w:val="000000"/>
+          <w:sz w:val="19"/>
+          <w:szCs w:val="19"/>
+          <w:highlight w:val="white"/>
+          <w:lang w:val="en-US"/>
+        </w:rPr>
+        <w:t xml:space="preserve"> </w:t>
+      </w:r>
+      <w:r>
+        <w:rPr>
+          <w:rFonts w:ascii="Consolas" w:hAnsi="Consolas" w:cs="Consolas"/>
+          <w:color w:val="0000FF"/>
+          <w:sz w:val="19"/>
+          <w:szCs w:val="19"/>
+          <w:highlight w:val="white"/>
+          <w:lang w:val="en-US"/>
+        </w:rPr>
+        <w:t>class</w:t>
+      </w:r>
+      <w:r>
+        <w:rPr>
+          <w:rFonts w:ascii="Consolas" w:hAnsi="Consolas" w:cs="Consolas"/>
+          <w:color w:val="000000"/>
+          <w:sz w:val="19"/>
+          <w:szCs w:val="19"/>
+          <w:highlight w:val="white"/>
+          <w:lang w:val="en-US"/>
+        </w:rPr>
+        <w:t xml:space="preserve"> </w:t>
+      </w:r>
+      <w:r>
+        <w:rPr>
+          <w:rFonts w:ascii="Consolas" w:hAnsi="Consolas" w:cs="Consolas"/>
+          <w:color w:val="2B91AF"/>
+          <w:sz w:val="19"/>
+          <w:szCs w:val="19"/>
+          <w:highlight w:val="white"/>
+          <w:lang w:val="en-US"/>
+        </w:rPr>
+        <w:t>DebateUser</w:t>
+      </w:r>
+    </w:p>
+    <w:p>
+      <w:pPr>
+        <w:autoSpaceDE w:val="0"/>
+        <w:autoSpaceDN w:val="0"/>
+        <w:adjustRightInd w:val="0"/>
+        <w:spacing w:after="0" w:line="240" w:lineRule="auto"/>
+        <w:rPr>
+          <w:rFonts w:ascii="Consolas" w:hAnsi="Consolas" w:cs="Consolas"/>
+          <w:color w:val="000000"/>
+          <w:sz w:val="19"/>
+          <w:szCs w:val="19"/>
+          <w:highlight w:val="white"/>
+          <w:lang w:val="en-US"/>
+        </w:rPr>
+      </w:pPr>
+      <w:r>
+        <w:rPr>
+          <w:rFonts w:ascii="Consolas" w:hAnsi="Consolas" w:cs="Consolas"/>
+          <w:color w:val="000000"/>
+          <w:sz w:val="19"/>
+          <w:szCs w:val="19"/>
+          <w:highlight w:val="white"/>
+          <w:lang w:val="en-US"/>
+        </w:rPr>
+        <w:t xml:space="preserve">    {</w:t>
+      </w:r>
+    </w:p>
+    <w:p>
+      <w:pPr>
+        <w:autoSpaceDE w:val="0"/>
+        <w:autoSpaceDN w:val="0"/>
+        <w:adjustRightInd w:val="0"/>
+        <w:spacing w:after="0" w:line="240" w:lineRule="auto"/>
+        <w:rPr>
+          <w:rFonts w:ascii="Consolas" w:hAnsi="Consolas" w:cs="Consolas"/>
+          <w:color w:val="000000"/>
+          <w:sz w:val="19"/>
+          <w:szCs w:val="19"/>
+          <w:highlight w:val="white"/>
+          <w:lang w:val="en-US"/>
+        </w:rPr>
+      </w:pPr>
+      <w:r>
+        <w:rPr>
+          <w:rFonts w:ascii="Consolas" w:hAnsi="Consolas" w:cs="Consolas"/>
+          <w:color w:val="000000"/>
+          <w:sz w:val="19"/>
+          <w:szCs w:val="19"/>
+          <w:highlight w:val="white"/>
+          <w:lang w:val="en-US"/>
+        </w:rPr>
+        <w:t xml:space="preserve">       </w:t>
+      </w:r>
+    </w:p>
+    <w:p>
+      <w:pPr>
+        <w:autoSpaceDE w:val="0"/>
+        <w:autoSpaceDN w:val="0"/>
+        <w:adjustRightInd w:val="0"/>
+        <w:spacing w:after="0" w:line="240" w:lineRule="auto"/>
+        <w:rPr>
+          <w:rFonts w:ascii="Consolas" w:hAnsi="Consolas" w:cs="Consolas"/>
+          <w:color w:val="000000"/>
+          <w:sz w:val="19"/>
+          <w:szCs w:val="19"/>
+          <w:highlight w:val="white"/>
+          <w:lang w:val="en-US"/>
+        </w:rPr>
+      </w:pPr>
+      <w:r>
+        <w:rPr>
+          <w:rFonts w:ascii="Consolas" w:hAnsi="Consolas" w:cs="Consolas"/>
+          <w:color w:val="000000"/>
+          <w:sz w:val="19"/>
+          <w:szCs w:val="19"/>
+          <w:highlight w:val="white"/>
+          <w:lang w:val="en-US"/>
+        </w:rPr>
+        <w:t xml:space="preserve">        </w:t>
+      </w:r>
+      <w:r>
+        <w:rPr>
+          <w:rFonts w:ascii="Consolas" w:hAnsi="Consolas" w:cs="Consolas"/>
+          <w:color w:val="0000FF"/>
+          <w:sz w:val="19"/>
+          <w:szCs w:val="19"/>
+          <w:highlight w:val="white"/>
+          <w:lang w:val="en-US"/>
+        </w:rPr>
+        <w:t>public</w:t>
+      </w:r>
+      <w:r>
+        <w:rPr>
+          <w:rFonts w:ascii="Consolas" w:hAnsi="Consolas" w:cs="Consolas"/>
+          <w:color w:val="000000"/>
+          <w:sz w:val="19"/>
+          <w:szCs w:val="19"/>
+          <w:highlight w:val="white"/>
+          <w:lang w:val="en-US"/>
+        </w:rPr>
+        <w:t xml:space="preserve"> </w:t>
+      </w:r>
+      <w:r>
+        <w:rPr>
+          <w:rFonts w:ascii="Consolas" w:hAnsi="Consolas" w:cs="Consolas"/>
+          <w:color w:val="2B91AF"/>
+          <w:sz w:val="19"/>
+          <w:szCs w:val="19"/>
+          <w:highlight w:val="white"/>
+          <w:lang w:val="en-US"/>
+        </w:rPr>
+        <w:t>List</w:t>
+      </w:r>
+      <w:r>
+        <w:rPr>
+          <w:rFonts w:ascii="Consolas" w:hAnsi="Consolas" w:cs="Consolas"/>
+          <w:color w:val="000000"/>
+          <w:sz w:val="19"/>
+          <w:szCs w:val="19"/>
+          <w:highlight w:val="white"/>
+          <w:lang w:val="en-US"/>
+        </w:rPr>
+        <w:t>&lt;</w:t>
+      </w:r>
+      <w:r>
+        <w:rPr>
+          <w:rFonts w:ascii="Consolas" w:hAnsi="Consolas" w:cs="Consolas"/>
+          <w:color w:val="2B91AF"/>
+          <w:sz w:val="19"/>
+          <w:szCs w:val="19"/>
+          <w:highlight w:val="white"/>
+          <w:lang w:val="en-US"/>
+        </w:rPr>
+        <w:t>UserInformation</w:t>
+      </w:r>
+      <w:r>
+        <w:rPr>
+          <w:rFonts w:ascii="Consolas" w:hAnsi="Consolas" w:cs="Consolas"/>
+          <w:color w:val="000000"/>
+          <w:sz w:val="19"/>
+          <w:szCs w:val="19"/>
+          <w:highlight w:val="white"/>
+          <w:lang w:val="en-US"/>
+        </w:rPr>
+        <w:t xml:space="preserve">&gt; User { </w:t>
+      </w:r>
+      <w:r>
+        <w:rPr>
+          <w:rFonts w:ascii="Consolas" w:hAnsi="Consolas" w:cs="Consolas"/>
+          <w:color w:val="0000FF"/>
+          <w:sz w:val="19"/>
+          <w:szCs w:val="19"/>
+          <w:highlight w:val="white"/>
+          <w:lang w:val="en-US"/>
+        </w:rPr>
+        <w:t>get</w:t>
+      </w:r>
+      <w:r>
+        <w:rPr>
+          <w:rFonts w:ascii="Consolas" w:hAnsi="Consolas" w:cs="Consolas"/>
+          <w:color w:val="000000"/>
+          <w:sz w:val="19"/>
+          <w:szCs w:val="19"/>
+          <w:highlight w:val="white"/>
+          <w:lang w:val="en-US"/>
+        </w:rPr>
+        <w:t xml:space="preserve">; </w:t>
+      </w:r>
+      <w:r>
+        <w:rPr>
+          <w:rFonts w:ascii="Consolas" w:hAnsi="Consolas" w:cs="Consolas"/>
+          <w:color w:val="0000FF"/>
+          <w:sz w:val="19"/>
+          <w:szCs w:val="19"/>
+          <w:highlight w:val="white"/>
+          <w:lang w:val="en-US"/>
+        </w:rPr>
+        <w:t>set</w:t>
+      </w:r>
+      <w:r>
+        <w:rPr>
+          <w:rFonts w:ascii="Consolas" w:hAnsi="Consolas" w:cs="Consolas"/>
+          <w:color w:val="000000"/>
+          <w:sz w:val="19"/>
+          <w:szCs w:val="19"/>
+          <w:highlight w:val="white"/>
+          <w:lang w:val="en-US"/>
+        </w:rPr>
+        <w:t>; }</w:t>
+      </w:r>
+    </w:p>
+    <w:p>
+      <w:pPr>
+        <w:autoSpaceDE w:val="0"/>
+        <w:autoSpaceDN w:val="0"/>
+        <w:adjustRightInd w:val="0"/>
+        <w:spacing w:after="0" w:line="240" w:lineRule="auto"/>
+        <w:rPr>
+          <w:rFonts w:ascii="Consolas" w:hAnsi="Consolas" w:cs="Consolas"/>
+          <w:color w:val="000000"/>
+          <w:sz w:val="19"/>
+          <w:szCs w:val="19"/>
+          <w:highlight w:val="white"/>
+          <w:lang w:val="en-US"/>
+        </w:rPr>
+      </w:pPr>
+      <w:r>
+        <w:rPr>
+          <w:rFonts w:ascii="Consolas" w:hAnsi="Consolas" w:cs="Consolas"/>
+          <w:color w:val="000000"/>
+          <w:sz w:val="19"/>
+          <w:szCs w:val="19"/>
+          <w:highlight w:val="white"/>
+          <w:lang w:val="en-US"/>
+        </w:rPr>
+        <w:t xml:space="preserve">        </w:t>
+      </w:r>
+      <w:r>
+        <w:rPr>
+          <w:rFonts w:ascii="Consolas" w:hAnsi="Consolas" w:cs="Consolas"/>
+          <w:color w:val="0000FF"/>
+          <w:sz w:val="19"/>
+          <w:szCs w:val="19"/>
+          <w:highlight w:val="white"/>
+          <w:lang w:val="en-US"/>
+        </w:rPr>
+        <w:t>public</w:t>
+      </w:r>
+      <w:r>
+        <w:rPr>
+          <w:rFonts w:ascii="Consolas" w:hAnsi="Consolas" w:cs="Consolas"/>
+          <w:color w:val="000000"/>
+          <w:sz w:val="19"/>
+          <w:szCs w:val="19"/>
+          <w:highlight w:val="white"/>
+          <w:lang w:val="en-US"/>
+        </w:rPr>
+        <w:t xml:space="preserve"> </w:t>
+      </w:r>
+      <w:r>
+        <w:rPr>
+          <w:rFonts w:ascii="Consolas" w:hAnsi="Consolas" w:cs="Consolas"/>
+          <w:color w:val="2B91AF"/>
+          <w:sz w:val="19"/>
+          <w:szCs w:val="19"/>
+          <w:highlight w:val="white"/>
+          <w:lang w:val="en-US"/>
+        </w:rPr>
+        <w:t>List</w:t>
+      </w:r>
+      <w:r>
+        <w:rPr>
+          <w:rFonts w:ascii="Consolas" w:hAnsi="Consolas" w:cs="Consolas"/>
+          <w:color w:val="000000"/>
+          <w:sz w:val="19"/>
+          <w:szCs w:val="19"/>
+          <w:highlight w:val="white"/>
+          <w:lang w:val="en-US"/>
+        </w:rPr>
+        <w:t>&lt;</w:t>
+      </w:r>
+      <w:r>
+        <w:rPr>
+          <w:rFonts w:ascii="Consolas" w:hAnsi="Consolas" w:cs="Consolas"/>
+          <w:color w:val="2B91AF"/>
+          <w:sz w:val="19"/>
+          <w:szCs w:val="19"/>
+          <w:highlight w:val="white"/>
+          <w:lang w:val="en-US"/>
+        </w:rPr>
+        <w:t>Debate</w:t>
+      </w:r>
+      <w:r>
+        <w:rPr>
+          <w:rFonts w:ascii="Consolas" w:hAnsi="Consolas" w:cs="Consolas"/>
+          <w:color w:val="000000"/>
+          <w:sz w:val="19"/>
+          <w:szCs w:val="19"/>
+          <w:highlight w:val="white"/>
+          <w:lang w:val="en-US"/>
+        </w:rPr>
+        <w:t xml:space="preserve">&gt; Debate { </w:t>
+      </w:r>
+      <w:r>
+        <w:rPr>
+          <w:rFonts w:ascii="Consolas" w:hAnsi="Consolas" w:cs="Consolas"/>
+          <w:color w:val="0000FF"/>
+          <w:sz w:val="19"/>
+          <w:szCs w:val="19"/>
+          <w:highlight w:val="white"/>
+          <w:lang w:val="en-US"/>
+        </w:rPr>
+        <w:t>get</w:t>
+      </w:r>
+      <w:r>
+        <w:rPr>
+          <w:rFonts w:ascii="Consolas" w:hAnsi="Consolas" w:cs="Consolas"/>
+          <w:color w:val="000000"/>
+          <w:sz w:val="19"/>
+          <w:szCs w:val="19"/>
+          <w:highlight w:val="white"/>
+          <w:lang w:val="en-US"/>
+        </w:rPr>
+        <w:t xml:space="preserve">; </w:t>
+      </w:r>
+      <w:r>
+        <w:rPr>
+          <w:rFonts w:ascii="Consolas" w:hAnsi="Consolas" w:cs="Consolas"/>
+          <w:color w:val="0000FF"/>
+          <w:sz w:val="19"/>
+          <w:szCs w:val="19"/>
+          <w:highlight w:val="white"/>
+          <w:lang w:val="en-US"/>
+        </w:rPr>
+        <w:t>set</w:t>
+      </w:r>
+      <w:r>
+        <w:rPr>
+          <w:rFonts w:ascii="Consolas" w:hAnsi="Consolas" w:cs="Consolas"/>
+          <w:color w:val="000000"/>
+          <w:sz w:val="19"/>
+          <w:szCs w:val="19"/>
+          <w:highlight w:val="white"/>
+          <w:lang w:val="en-US"/>
+        </w:rPr>
+        <w:t>; }</w:t>
+      </w:r>
+    </w:p>
+    <w:p>
+      <w:pPr>
+        <w:autoSpaceDE w:val="0"/>
+        <w:autoSpaceDN w:val="0"/>
+        <w:adjustRightInd w:val="0"/>
+        <w:spacing w:after="0" w:line="240" w:lineRule="auto"/>
+        <w:rPr>
+          <w:rFonts w:ascii="Consolas" w:hAnsi="Consolas" w:cs="Consolas"/>
+          <w:color w:val="000000"/>
+          <w:sz w:val="19"/>
+          <w:szCs w:val="19"/>
+          <w:highlight w:val="white"/>
+          <w:lang w:val="en-US"/>
+        </w:rPr>
+      </w:pPr>
+    </w:p>
+    <w:p>
+      <w:pPr>
+        <w:autoSpaceDE w:val="0"/>
+        <w:autoSpaceDN w:val="0"/>
+        <w:adjustRightInd w:val="0"/>
+        <w:spacing w:after="0" w:line="240" w:lineRule="auto"/>
+        <w:rPr>
+          <w:rFonts w:ascii="Consolas" w:hAnsi="Consolas" w:cs="Consolas"/>
+          <w:color w:val="000000"/>
+          <w:sz w:val="19"/>
+          <w:szCs w:val="19"/>
+          <w:highlight w:val="white"/>
+          <w:lang w:val="en-US"/>
+        </w:rPr>
+      </w:pPr>
+      <w:r>
+        <w:rPr>
+          <w:rFonts w:ascii="Consolas" w:hAnsi="Consolas" w:cs="Consolas"/>
+          <w:color w:val="000000"/>
+          <w:sz w:val="19"/>
+          <w:szCs w:val="19"/>
+          <w:highlight w:val="white"/>
+          <w:lang w:val="en-US"/>
+        </w:rPr>
+        <w:t xml:space="preserve">        </w:t>
+      </w:r>
+      <w:r>
+        <w:rPr>
+          <w:rFonts w:ascii="Consolas" w:hAnsi="Consolas" w:cs="Consolas"/>
+          <w:color w:val="0000FF"/>
+          <w:sz w:val="19"/>
+          <w:szCs w:val="19"/>
+          <w:highlight w:val="white"/>
+          <w:lang w:val="en-US"/>
+        </w:rPr>
+        <w:t>public</w:t>
+      </w:r>
+      <w:r>
+        <w:rPr>
+          <w:rFonts w:ascii="Consolas" w:hAnsi="Consolas" w:cs="Consolas"/>
+          <w:color w:val="000000"/>
+          <w:sz w:val="19"/>
+          <w:szCs w:val="19"/>
+          <w:highlight w:val="white"/>
+          <w:lang w:val="en-US"/>
+        </w:rPr>
+        <w:t xml:space="preserve"> </w:t>
+      </w:r>
+      <w:r>
+        <w:rPr>
+          <w:rFonts w:ascii="Consolas" w:hAnsi="Consolas" w:cs="Consolas"/>
+          <w:color w:val="2B91AF"/>
+          <w:sz w:val="19"/>
+          <w:szCs w:val="19"/>
+          <w:highlight w:val="white"/>
+          <w:lang w:val="en-US"/>
+        </w:rPr>
+        <w:t>List</w:t>
+      </w:r>
+      <w:r>
+        <w:rPr>
+          <w:rFonts w:ascii="Consolas" w:hAnsi="Consolas" w:cs="Consolas"/>
+          <w:color w:val="000000"/>
+          <w:sz w:val="19"/>
+          <w:szCs w:val="19"/>
+          <w:highlight w:val="white"/>
+          <w:lang w:val="en-US"/>
+        </w:rPr>
+        <w:t>&lt;</w:t>
+      </w:r>
+      <w:r>
+        <w:rPr>
+          <w:rFonts w:ascii="Consolas" w:hAnsi="Consolas" w:cs="Consolas"/>
+          <w:color w:val="2B91AF"/>
+          <w:sz w:val="19"/>
+          <w:szCs w:val="19"/>
+          <w:highlight w:val="white"/>
+          <w:lang w:val="en-US"/>
+        </w:rPr>
+        <w:t>Category</w:t>
+      </w:r>
+      <w:r>
+        <w:rPr>
+          <w:rFonts w:ascii="Consolas" w:hAnsi="Consolas" w:cs="Consolas"/>
+          <w:color w:val="000000"/>
+          <w:sz w:val="19"/>
+          <w:szCs w:val="19"/>
+          <w:highlight w:val="white"/>
+          <w:lang w:val="en-US"/>
+        </w:rPr>
+        <w:t xml:space="preserve">&gt; Categories { </w:t>
+      </w:r>
+      <w:r>
+        <w:rPr>
+          <w:rFonts w:ascii="Consolas" w:hAnsi="Consolas" w:cs="Consolas"/>
+          <w:color w:val="0000FF"/>
+          <w:sz w:val="19"/>
+          <w:szCs w:val="19"/>
+          <w:highlight w:val="white"/>
+          <w:lang w:val="en-US"/>
+        </w:rPr>
+        <w:t>get</w:t>
+      </w:r>
+      <w:r>
+        <w:rPr>
+          <w:rFonts w:ascii="Consolas" w:hAnsi="Consolas" w:cs="Consolas"/>
+          <w:color w:val="000000"/>
+          <w:sz w:val="19"/>
+          <w:szCs w:val="19"/>
+          <w:highlight w:val="white"/>
+          <w:lang w:val="en-US"/>
+        </w:rPr>
+        <w:t xml:space="preserve">; </w:t>
+      </w:r>
+      <w:r>
+        <w:rPr>
+          <w:rFonts w:ascii="Consolas" w:hAnsi="Consolas" w:cs="Consolas"/>
+          <w:color w:val="0000FF"/>
+          <w:sz w:val="19"/>
+          <w:szCs w:val="19"/>
+          <w:highlight w:val="white"/>
+          <w:lang w:val="en-US"/>
+        </w:rPr>
+        <w:t>set</w:t>
+      </w:r>
+      <w:r>
+        <w:rPr>
+          <w:rFonts w:ascii="Consolas" w:hAnsi="Consolas" w:cs="Consolas"/>
+          <w:color w:val="000000"/>
+          <w:sz w:val="19"/>
+          <w:szCs w:val="19"/>
+          <w:highlight w:val="white"/>
+          <w:lang w:val="en-US"/>
+        </w:rPr>
+        <w:t xml:space="preserve">; } </w:t>
+      </w:r>
+    </w:p>
+    <w:p>
+      <w:pPr>
+        <w:autoSpaceDE w:val="0"/>
+        <w:autoSpaceDN w:val="0"/>
+        <w:adjustRightInd w:val="0"/>
+        <w:spacing w:after="0" w:line="240" w:lineRule="auto"/>
+        <w:rPr>
+          <w:rFonts w:ascii="Consolas" w:hAnsi="Consolas" w:cs="Consolas"/>
+          <w:color w:val="000000"/>
+          <w:sz w:val="19"/>
+          <w:szCs w:val="19"/>
+          <w:highlight w:val="white"/>
+          <w:lang w:val="en-US"/>
+        </w:rPr>
+      </w:pPr>
+    </w:p>
+    <w:p>
+      <w:pPr>
+        <w:autoSpaceDE w:val="0"/>
+        <w:autoSpaceDN w:val="0"/>
+        <w:adjustRightInd w:val="0"/>
+        <w:spacing w:after="0" w:line="240" w:lineRule="auto"/>
+        <w:rPr>
+          <w:rFonts w:ascii="Consolas" w:hAnsi="Consolas" w:cs="Consolas"/>
+          <w:color w:val="000000"/>
+          <w:sz w:val="19"/>
+          <w:szCs w:val="19"/>
+          <w:highlight w:val="white"/>
+          <w:lang w:val="en-US"/>
+        </w:rPr>
+      </w:pPr>
+    </w:p>
+    <w:p>
+      <w:pPr>
+        <w:rPr>
+          <w:rFonts w:ascii="Consolas" w:hAnsi="Consolas" w:cs="Consolas"/>
+          <w:color w:val="000000"/>
+          <w:sz w:val="19"/>
+          <w:szCs w:val="19"/>
+        </w:rPr>
+      </w:pPr>
+      <w:r>
+        <w:rPr>
+          <w:rFonts w:ascii="Consolas" w:hAnsi="Consolas" w:cs="Consolas"/>
+          <w:color w:val="000000"/>
+          <w:sz w:val="19"/>
+          <w:szCs w:val="19"/>
+          <w:highlight w:val="white"/>
+          <w:lang w:val="en-US"/>
+        </w:rPr>
+        <w:t xml:space="preserve">    </w:t>
+      </w:r>
+      <w:r>
+        <w:rPr>
+          <w:rFonts w:ascii="Consolas" w:hAnsi="Consolas" w:cs="Consolas"/>
+          <w:color w:val="000000"/>
+          <w:sz w:val="19"/>
+          <w:szCs w:val="19"/>
+          <w:highlight w:val="white"/>
+        </w:rPr>
+        <w:t>}</w:t>
+      </w:r>
+    </w:p>
+    <w:p>
+      <w:pPr>
+        <w:rPr>
+          <w:lang w:eastAsia="da-DK"/>
+        </w:rPr>
+      </w:pPr>
+      <w:r>
+        <w:rPr>
+          <w:lang w:eastAsia="da-DK"/>
+        </w:rPr>
+        <w:t>ViewModellen sørger for, at jeg kan sende al nødvendig information videre til viewet. Da Debates ikke selv kan query til deres foreign keys, er det nødvendigt at parse informationen med i en ViewModel, som også tillader, at jeg kan kontrollere, at det kun er nødvendig data som sendes igennem</w:t>
+      </w:r>
+    </w:p>
+    <w:p>
+      <w:pPr>
+        <w:rPr>
+          <w:lang w:eastAsia="da-DK"/>
+        </w:rPr>
+      </w:pPr>
+      <w:r>
+        <w:rPr>
+          <w:lang w:eastAsia="da-DK"/>
+        </w:rPr>
+        <w:t>Nu da metoden er forklaret, vil jeg udlægge hvilke effektiviseringen, som bør udføres for at forbedre denne process.</w:t>
+      </w:r>
+    </w:p>
+    <w:p>
+      <w:pPr>
+        <w:rPr>
+          <w:lang w:eastAsia="da-DK"/>
+        </w:rPr>
+      </w:pPr>
+      <w:r>
+        <w:rPr>
+          <w:lang w:eastAsia="da-DK"/>
+        </w:rPr>
+        <w:t>På længere sigt er det et problem, at samtlige debatter, som nogensinde har været i systemet vil blive itereret over, når queriet udføres.</w:t>
+      </w:r>
+      <w:r>
+        <w:rPr>
+          <w:lang w:eastAsia="da-DK"/>
+        </w:rPr>
+        <w:t xml:space="preserve"> Selv med en Live variabel til at indikere inaktivering og arkivering, ville det være bedre at have en data tabel, som er tilegnet arkiverede debatter.</w:t>
+      </w:r>
+      <w:r>
+        <w:rPr>
+          <w:lang w:eastAsia="da-DK"/>
+        </w:rPr>
+        <w:br/>
+        <w:t xml:space="preserve">Dvs., når en debat ender kan den omgående flyttes til denne tabel. Dermed vil der udelukkende findes aktive debatter, som bliver itereret over, når queriet kører, og det kan hente samtlige debatter uden at skulle anvende filtre. Dette kan på </w:t>
+      </w:r>
+      <w:r>
+        <w:rPr>
+          <w:lang w:eastAsia="da-DK"/>
+        </w:rPr>
+        <w:t>længere sigt</w:t>
+      </w:r>
+      <w:r>
+        <w:rPr>
+          <w:lang w:eastAsia="da-DK"/>
+        </w:rPr>
+        <w:t xml:space="preserve"> have stor effekt.</w:t>
+      </w:r>
+    </w:p>
+    <w:p>
+      <w:pPr>
+        <w:rPr>
+          <w:lang w:eastAsia="da-DK"/>
+        </w:rPr>
+      </w:pPr>
+      <w:r>
+        <w:rPr>
+          <w:lang w:eastAsia="da-DK"/>
+        </w:rPr>
+        <w:t>Det samme gælder for denne linje kode:</w:t>
+      </w:r>
+    </w:p>
+    <w:p>
+      <w:pPr>
+        <w:autoSpaceDE w:val="0"/>
+        <w:autoSpaceDN w:val="0"/>
+        <w:adjustRightInd w:val="0"/>
+        <w:spacing w:after="0" w:line="240" w:lineRule="auto"/>
+        <w:rPr>
+          <w:rFonts w:ascii="Consolas" w:hAnsi="Consolas" w:cs="Consolas"/>
+          <w:color w:val="000000"/>
+          <w:sz w:val="19"/>
+          <w:szCs w:val="19"/>
+          <w:highlight w:val="white"/>
+        </w:rPr>
+      </w:pPr>
+      <w:r>
+        <w:rPr>
+          <w:rFonts w:ascii="Consolas" w:hAnsi="Consolas" w:cs="Consolas"/>
+          <w:color w:val="000000"/>
+          <w:sz w:val="19"/>
+          <w:szCs w:val="19"/>
+          <w:highlight w:val="white"/>
+        </w:rPr>
+        <w:t xml:space="preserve">            </w:t>
+      </w:r>
+      <w:r>
+        <w:rPr>
+          <w:rFonts w:ascii="Consolas" w:hAnsi="Consolas" w:cs="Consolas"/>
+          <w:color w:val="000000"/>
+          <w:sz w:val="19"/>
+          <w:szCs w:val="19"/>
+          <w:highlight w:val="white"/>
+        </w:rPr>
+        <w:t>VM.User = db.UserInformation.ToList();</w:t>
+      </w:r>
+    </w:p>
+    <w:p>
+      <w:pPr>
+        <w:rPr>
+          <w:lang w:eastAsia="da-DK"/>
+        </w:rPr>
+      </w:pPr>
+      <w:r>
+        <w:rPr>
+          <w:lang w:eastAsia="da-DK"/>
+        </w:rPr>
+        <w:t>Koden henter på meget ineffektiv vis samtlige brugerinformationer ind for at sikre, at enhver bruger, som det vil være nødvendig at præsentere i Index viewet(enten som skaber af en debat eller udfordrer) ikke er manglende fra liste.</w:t>
+      </w:r>
+    </w:p>
+    <w:p>
+      <w:pPr>
+        <w:rPr>
+          <w:lang w:eastAsia="da-DK"/>
+        </w:rPr>
+      </w:pPr>
+      <w:r>
+        <w:rPr>
+          <w:lang w:eastAsia="da-DK"/>
+        </w:rPr>
+        <w:lastRenderedPageBreak/>
+        <w:t>Dette kan undgås ved at omskrive koden</w:t>
+      </w:r>
+      <w:r>
+        <w:rPr>
+          <w:lang w:eastAsia="da-DK"/>
+        </w:rPr>
+        <w:t xml:space="preserve"> således, at den færdigt filtrerede debat liste itereres over, og brugerinformation for hvert debat entry i forhold til creator og challenger hentes</w:t>
+      </w:r>
+      <w:r>
+        <w:rPr>
+          <w:lang w:eastAsia="da-DK"/>
+        </w:rPr>
+        <w:t>:</w:t>
+      </w:r>
+    </w:p>
+    <w:p>
+      <w:pPr>
+        <w:rPr>
+          <w:lang w:eastAsia="da-DK"/>
+        </w:rPr>
+      </w:pPr>
+      <w:r>
+        <w:rPr>
+          <w:lang w:eastAsia="da-DK"/>
+        </w:rPr>
+        <w:tab/>
+        <w:t>for(alle debatter i listen) {</w:t>
+      </w:r>
+    </w:p>
+    <w:p>
+      <w:pPr>
+        <w:rPr>
+          <w:lang w:eastAsia="da-DK"/>
+        </w:rPr>
+      </w:pPr>
+      <w:r>
+        <w:rPr>
+          <w:lang w:eastAsia="da-DK"/>
+        </w:rPr>
+        <w:tab/>
+        <w:t xml:space="preserve">  Hent Creator- og ChallengerUserInformation i debat...</w:t>
+      </w:r>
+    </w:p>
+    <w:p>
+      <w:pPr>
+        <w:rPr>
+          <w:lang w:eastAsia="da-DK"/>
+        </w:rPr>
+      </w:pPr>
+      <w:r>
+        <w:rPr>
+          <w:lang w:eastAsia="da-DK"/>
+        </w:rPr>
+        <w:tab/>
+        <w:t xml:space="preserve">  Tilføj disse til ViewModel's UserInformation liste.</w:t>
+      </w:r>
+    </w:p>
+    <w:p>
+      <w:pPr>
+        <w:rPr>
+          <w:lang w:eastAsia="da-DK"/>
+        </w:rPr>
+      </w:pPr>
+      <w:r>
+        <w:rPr>
+          <w:lang w:eastAsia="da-DK"/>
+        </w:rPr>
+        <w:tab/>
+        <w:t>}</w:t>
+      </w:r>
+    </w:p>
+    <w:p>
+      <w:pPr>
+        <w:rPr>
+          <w:lang w:eastAsia="da-DK"/>
+        </w:rPr>
+      </w:pPr>
+      <w:r>
+        <w:rPr>
+          <w:lang w:eastAsia="da-DK"/>
+        </w:rPr>
+        <w:t>På denne måde gøres queriet mere effektivt, mere clean og delvist mere sikkert, da samtlige UserInformations nu ikke hentes fra databasen ved hver indexering af aktive debatter.</w:t>
+      </w:r>
     </w:p>
     <w:p>
       <w:pPr>
         <w:pStyle w:val="Heading2"/>
       </w:pPr>
-      <w:bookmarkStart w:id="27" w:name="_Toc405539657"/>
-      <w:r>
-        <w:t>Anvendte patterns</w:t>
+      <w:r>
+        <w:t xml:space="preserve">SignalR </w:t>
+      </w:r>
+      <w:r>
+        <w:t>Chat Hubben</w:t>
+      </w:r>
+      <w:r>
+        <w:t xml:space="preserve"> og Singleton</w:t>
+      </w:r>
+    </w:p>
+    <w:p/>
+    <w:p/>
+    <w:p>
+      <w:pPr>
+        <w:pStyle w:val="Heading1"/>
+      </w:pPr>
+      <w:bookmarkStart w:id="27" w:name="_Toc405539658"/>
+      <w:r>
+        <w:t>Arbejdsmetoder</w:t>
       </w:r>
       <w:bookmarkEnd w:id="27"/>
     </w:p>
     <w:p>
       <w:pPr>
-        <w:pStyle w:val="Heading1"/>
-      </w:pPr>
-      <w:bookmarkStart w:id="28" w:name="_Toc405539658"/>
-      <w:r>
-        <w:t>Arbejdsmetoder</w:t>
+        <w:pStyle w:val="Heading2"/>
+      </w:pPr>
+      <w:bookmarkStart w:id="28" w:name="_Toc405539659"/>
+      <w:r>
+        <w:t>Anvendte værktøjer og biblioteker</w:t>
       </w:r>
       <w:bookmarkEnd w:id="28"/>
-    </w:p>
-    <w:p>
-      <w:pPr>
-        <w:pStyle w:val="Heading2"/>
-      </w:pPr>
-      <w:bookmarkStart w:id="29" w:name="_Toc405539659"/>
-      <w:r>
-        <w:t>Anvendte værktøjer og biblioteker</w:t>
-      </w:r>
-      <w:bookmarkEnd w:id="29"/>
     </w:p>
     <w:p/>
     <w:p/>
@@ -9304,7 +10298,7 @@
             <w:rPr>
               <w:noProof/>
             </w:rPr>
-            <w:t>35</w:t>
+            <w:t>37</w:t>
           </w:r>
         </w:fldSimple>
       </w:p>
@@ -10770,7 +11764,7 @@
 </file>
 
 <file path=customXml/itemProps1.xml><?xml version="1.0" encoding="utf-8"?>
-<ds:datastoreItem xmlns:ds="http://schemas.openxmlformats.org/officeDocument/2006/customXml" ds:itemID="{68D3BBFA-0972-4DB4-AE32-C35616844599}">
+<ds:datastoreItem xmlns:ds="http://schemas.openxmlformats.org/officeDocument/2006/customXml" ds:itemID="{D36DEA50-3AB6-45BC-BF30-57D817FD528B}">
   <ds:schemaRefs>
     <ds:schemaRef ds:uri="http://schemas.openxmlformats.org/officeDocument/2006/bibliography"/>
   </ds:schemaRefs>

</xml_diff>